<commit_message>
Criação das descrições faltantes
</commit_message>
<xml_diff>
--- a/Documentação/Tabela de descrição - UC006 - Avaliar Contratante Atendido.docx
+++ b/Documentação/Tabela de descrição - UC006 - Avaliar Contratante Atendido.docx
@@ -270,21 +270,14 @@
           <w:rFonts w:ascii="Calibri" w:hAnsi="Calibri" w:cs="Calibri"/>
           <w:lang w:val="pt"/>
         </w:rPr>
-        <w:t xml:space="preserve">por ele </w:t>
-      </w:r>
-      <w:r>
-        <w:rPr>
-          <w:rFonts w:ascii="Calibri" w:hAnsi="Calibri" w:cs="Calibri"/>
-          <w:lang w:val="pt"/>
-        </w:rPr>
-        <w:t>atualmente</w:t>
-      </w:r>
-      <w:r>
-        <w:rPr>
-          <w:rFonts w:ascii="Calibri" w:hAnsi="Calibri" w:cs="Calibri"/>
-          <w:lang w:val="pt"/>
-        </w:rPr>
-        <w:t xml:space="preserve"> e marca o mesmo como finalizado</w:t>
+        <w:t xml:space="preserve">por </w:t>
+      </w:r>
+      <w:r>
+        <w:rPr>
+          <w:rFonts w:ascii="Calibri" w:hAnsi="Calibri" w:cs="Calibri"/>
+          <w:lang w:val="pt"/>
+        </w:rPr>
+        <w:t>ele</w:t>
       </w:r>
     </w:p>
     <w:p>
@@ -338,21 +331,7 @@
           <w:rFonts w:ascii="Calibri" w:hAnsi="Calibri" w:cs="Calibri"/>
           <w:lang w:val="pt"/>
         </w:rPr>
-        <w:t xml:space="preserve">5 – Usuário verifica que há uma avaliação do contratante para o seu serviço </w:t>
-      </w:r>
-      <w:r>
-        <w:rPr>
-          <w:rFonts w:ascii="Calibri" w:hAnsi="Calibri" w:cs="Calibri"/>
-          <w:lang w:val="pt"/>
-        </w:rPr>
-        <w:t>[A1</w:t>
-      </w:r>
-      <w:r>
-        <w:rPr>
-          <w:rFonts w:ascii="Calibri" w:hAnsi="Calibri" w:cs="Calibri"/>
-          <w:lang w:val="pt"/>
-        </w:rPr>
-        <w:t>]</w:t>
+        <w:t>5 – Usuário verifica que há uma avaliação do contratante para o seu serviço [A1]</w:t>
       </w:r>
     </w:p>
     <w:p>
@@ -379,34 +358,34 @@
           <w:rFonts w:ascii="Calibri" w:hAnsi="Calibri" w:cs="Calibri"/>
           <w:lang w:val="pt"/>
         </w:rPr>
-        <w:t xml:space="preserve"> – Usuário clica no contratante do serviço</w:t>
-      </w:r>
-    </w:p>
-    <w:p>
-      <w:pPr>
-        <w:widowControl w:val="0"/>
-        <w:autoSpaceDE w:val="0"/>
-        <w:autoSpaceDN w:val="0"/>
-        <w:adjustRightInd w:val="0"/>
-        <w:spacing w:after="200" w:line="276" w:lineRule="auto"/>
-        <w:rPr>
-          <w:rFonts w:ascii="Calibri" w:hAnsi="Calibri" w:cs="Calibri"/>
-          <w:lang w:val="pt"/>
-        </w:rPr>
-      </w:pPr>
-      <w:r>
-        <w:rPr>
-          <w:rFonts w:ascii="Calibri" w:hAnsi="Calibri" w:cs="Calibri"/>
-          <w:lang w:val="pt"/>
-        </w:rPr>
-        <w:t xml:space="preserve">7 - </w:t>
-      </w:r>
-      <w:r>
-        <w:rPr>
-          <w:rFonts w:ascii="Calibri" w:hAnsi="Calibri" w:cs="Calibri"/>
-          <w:lang w:val="pt"/>
-        </w:rPr>
-        <w:t>Usuário seleciona a opção avaliar contratante do serviço</w:t>
+        <w:t xml:space="preserve"> - Usuário seleciona a opção avaliar contratante do serviço</w:t>
+      </w:r>
+    </w:p>
+    <w:p>
+      <w:pPr>
+        <w:widowControl w:val="0"/>
+        <w:autoSpaceDE w:val="0"/>
+        <w:autoSpaceDN w:val="0"/>
+        <w:adjustRightInd w:val="0"/>
+        <w:spacing w:after="200" w:line="276" w:lineRule="auto"/>
+        <w:rPr>
+          <w:rFonts w:ascii="Calibri" w:hAnsi="Calibri" w:cs="Calibri"/>
+          <w:lang w:val="pt"/>
+        </w:rPr>
+      </w:pPr>
+      <w:r>
+        <w:rPr>
+          <w:rFonts w:ascii="Calibri" w:hAnsi="Calibri" w:cs="Calibri"/>
+          <w:lang w:val="pt"/>
+        </w:rPr>
+        <w:t>7</w:t>
+      </w:r>
+      <w:r>
+        <w:rPr>
+          <w:rFonts w:ascii="Calibri" w:hAnsi="Calibri" w:cs="Calibri"/>
+          <w:lang w:val="pt"/>
+        </w:rPr>
+        <w:t xml:space="preserve"> – Após redigir o texto o prestador clica em postar</w:t>
       </w:r>
     </w:p>
     <w:p>
@@ -433,7 +412,7 @@
           <w:rFonts w:ascii="Calibri" w:hAnsi="Calibri" w:cs="Calibri"/>
           <w:lang w:val="pt"/>
         </w:rPr>
-        <w:t xml:space="preserve"> – Após redigir o texto o prestador clica em postar</w:t>
+        <w:t xml:space="preserve"> - O sistema pergunta se o usuário está certo da sua avaliação</w:t>
       </w:r>
     </w:p>
     <w:p>
@@ -460,33 +439,6 @@
           <w:rFonts w:ascii="Calibri" w:hAnsi="Calibri" w:cs="Calibri"/>
           <w:lang w:val="pt"/>
         </w:rPr>
-        <w:t xml:space="preserve"> - O sistema pergunta se o usuário está certo da sua avaliação</w:t>
-      </w:r>
-    </w:p>
-    <w:p>
-      <w:pPr>
-        <w:widowControl w:val="0"/>
-        <w:autoSpaceDE w:val="0"/>
-        <w:autoSpaceDN w:val="0"/>
-        <w:adjustRightInd w:val="0"/>
-        <w:spacing w:after="200" w:line="276" w:lineRule="auto"/>
-        <w:rPr>
-          <w:rFonts w:ascii="Calibri" w:hAnsi="Calibri" w:cs="Calibri"/>
-          <w:lang w:val="pt"/>
-        </w:rPr>
-      </w:pPr>
-      <w:r>
-        <w:rPr>
-          <w:rFonts w:ascii="Calibri" w:hAnsi="Calibri" w:cs="Calibri"/>
-          <w:lang w:val="pt"/>
-        </w:rPr>
-        <w:t>10</w:t>
-      </w:r>
-      <w:r>
-        <w:rPr>
-          <w:rFonts w:ascii="Calibri" w:hAnsi="Calibri" w:cs="Calibri"/>
-          <w:lang w:val="pt"/>
-        </w:rPr>
         <w:t xml:space="preserve"> – O usuário confirma com o sistema a avaliação</w:t>
       </w:r>
     </w:p>
@@ -507,7 +459,14 @@
           <w:rFonts w:ascii="Calibri" w:hAnsi="Calibri" w:cs="Calibri"/>
           <w:lang w:val="pt"/>
         </w:rPr>
-        <w:t>11</w:t>
+        <w:t>1</w:t>
+      </w:r>
+      <w:r>
+        <w:rPr>
+          <w:rFonts w:ascii="Calibri" w:hAnsi="Calibri" w:cs="Calibri"/>
+          <w:lang w:val="pt"/>
+        </w:rPr>
+        <w:t>0</w:t>
       </w:r>
       <w:r>
         <w:rPr>
@@ -555,7 +514,7 @@
           <w:rFonts w:ascii="Calibri" w:hAnsi="Calibri" w:cs="Calibri"/>
           <w:lang w:val="pt"/>
         </w:rPr>
-        <w:t>2</w:t>
+        <w:t>1</w:t>
       </w:r>
       <w:r>
         <w:rPr>
@@ -723,27 +682,27 @@
           <w:rFonts w:ascii="Calibri" w:hAnsi="Calibri" w:cs="Calibri"/>
           <w:lang w:val="pt"/>
         </w:rPr>
+        <w:t>4 – O usuário prestador redige o texto e clica em enviar</w:t>
+      </w:r>
+    </w:p>
+    <w:p>
+      <w:pPr>
+        <w:widowControl w:val="0"/>
+        <w:autoSpaceDE w:val="0"/>
+        <w:autoSpaceDN w:val="0"/>
+        <w:adjustRightInd w:val="0"/>
+        <w:spacing w:after="200" w:line="276" w:lineRule="auto"/>
+        <w:rPr>
+          <w:rFonts w:ascii="Calibri" w:hAnsi="Calibri" w:cs="Calibri"/>
+          <w:lang w:val="pt"/>
+        </w:rPr>
+      </w:pPr>
+      <w:r>
+        <w:rPr>
+          <w:rFonts w:ascii="Calibri" w:hAnsi="Calibri" w:cs="Calibri"/>
+          <w:lang w:val="pt"/>
+        </w:rPr>
         <w:lastRenderedPageBreak/>
-        <w:t>4 – O usuário prestador redige o texto e clica em enviar</w:t>
-      </w:r>
-    </w:p>
-    <w:p>
-      <w:pPr>
-        <w:widowControl w:val="0"/>
-        <w:autoSpaceDE w:val="0"/>
-        <w:autoSpaceDN w:val="0"/>
-        <w:adjustRightInd w:val="0"/>
-        <w:spacing w:after="200" w:line="276" w:lineRule="auto"/>
-        <w:rPr>
-          <w:rFonts w:ascii="Calibri" w:hAnsi="Calibri" w:cs="Calibri"/>
-          <w:lang w:val="pt"/>
-        </w:rPr>
-      </w:pPr>
-      <w:r>
-        <w:rPr>
-          <w:rFonts w:ascii="Calibri" w:hAnsi="Calibri" w:cs="Calibri"/>
-          <w:lang w:val="pt"/>
-        </w:rPr>
         <w:t>5 – A plataforma recebe a mensagem e suspende a avaliação do contratante até segunda ordem</w:t>
       </w:r>
     </w:p>
@@ -965,7 +924,7 @@
           <w:rFonts w:ascii="Calibri" w:hAnsi="Calibri" w:cs="Calibri"/>
           <w:lang w:val="pt"/>
         </w:rPr>
-        <w:t>2</w:t>
+        <w:t>1</w:t>
       </w:r>
       <w:r>
         <w:rPr>
@@ -1187,17 +1146,44 @@
           <w:rFonts w:ascii="Calibri" w:hAnsi="Calibri" w:cs="Calibri"/>
           <w:lang w:val="pt"/>
         </w:rPr>
-        <w:t>O usuário só pode avaliar o contratante após ambos sinalizarem que o serviço foi concluído; O tempo estimado para postar a avaliação é de até 24 horas; O tempo estimado para reavaliar uma avaliação abusiva é de 72 horas; Após uma primeira reedição de avaliação</w:t>
-      </w:r>
+        <w:t>O usuário só pode avaliar o contratante após ambos sinalizarem que o serviço foi concluído; O tempo estimado para postar a avaliação é de até 24 horas; O tempo estimado para reavaliar uma avaliação abusiva é de 72 horas; Após uma primeira reedição de avaliação não será mais possível reedições</w:t>
+      </w:r>
+      <w:r>
+        <w:rPr>
+          <w:rFonts w:ascii="Calibri" w:hAnsi="Calibri" w:cs="Calibri"/>
+          <w:lang w:val="pt"/>
+        </w:rPr>
+        <w:t>;</w:t>
+      </w:r>
+      <w:r>
+        <w:rPr>
+          <w:rFonts w:ascii="Calibri" w:hAnsi="Calibri" w:cs="Calibri"/>
+          <w:lang w:val="pt"/>
+        </w:rPr>
+        <w:t xml:space="preserve"> </w:t>
+      </w:r>
+      <w:r>
+        <w:rPr>
+          <w:rFonts w:ascii="Calibri" w:hAnsi="Calibri" w:cs="Calibri"/>
+          <w:lang w:val="pt"/>
+        </w:rPr>
+        <w:t xml:space="preserve">O serviço será finalizado automaticamente após uma semana depois que uma das partes o finalizar. </w:t>
+      </w:r>
+    </w:p>
+    <w:p>
+      <w:pPr>
+        <w:widowControl w:val="0"/>
+        <w:autoSpaceDE w:val="0"/>
+        <w:autoSpaceDN w:val="0"/>
+        <w:adjustRightInd w:val="0"/>
+        <w:spacing w:after="200" w:line="276" w:lineRule="auto"/>
+        <w:rPr>
+          <w:rFonts w:ascii="Calibri" w:hAnsi="Calibri" w:cs="Calibri"/>
+          <w:lang w:val="pt"/>
+        </w:rPr>
+      </w:pPr>
       <w:bookmarkStart w:id="0" w:name="_GoBack"/>
       <w:bookmarkEnd w:id="0"/>
-      <w:r>
-        <w:rPr>
-          <w:rFonts w:ascii="Calibri" w:hAnsi="Calibri" w:cs="Calibri"/>
-          <w:lang w:val="pt"/>
-        </w:rPr>
-        <w:t xml:space="preserve"> não será mais possível reedições. </w:t>
-      </w:r>
     </w:p>
     <w:p>
       <w:pPr>

</xml_diff>